<commit_message>
Modify each components to meet my requirement
</commit_message>
<xml_diff>
--- a/assets/public/resume-apply.docx
+++ b/assets/public/resume-apply.docx
@@ -72,7 +72,7 @@
           <w:szCs w:val="21"/>
           <w:lang w:val="en-GB"/>
         </w:rPr>
-        <w:t xml:space="preserve">  </w:t>
+        <w:t>P</w:t>
       </w:r>
       <w:r>
         <w:rPr>
@@ -82,6 +82,46 @@
           <w:szCs w:val="21"/>
           <w:lang w:val="en-GB"/>
         </w:rPr>
+        <w:t xml:space="preserve">ermanent </w:t>
+      </w:r>
+      <w:r>
+        <w:rPr>
+          <w:rFonts w:ascii="Calibri" w:eastAsia="Calibri" w:hAnsi="Calibri" w:cs="Calibri"/>
+          <w:color w:val="000000"/>
+          <w:sz w:val="21"/>
+          <w:szCs w:val="21"/>
+          <w:lang w:val="en-GB"/>
+        </w:rPr>
+        <w:t>R</w:t>
+      </w:r>
+      <w:r>
+        <w:rPr>
+          <w:rFonts w:ascii="Calibri" w:eastAsia="Calibri" w:hAnsi="Calibri" w:cs="Calibri"/>
+          <w:color w:val="000000"/>
+          <w:sz w:val="21"/>
+          <w:szCs w:val="21"/>
+          <w:lang w:val="en-GB"/>
+        </w:rPr>
+        <w:t>esidence</w:t>
+      </w:r>
+      <w:r>
+        <w:rPr>
+          <w:rFonts w:ascii="Calibri" w:eastAsia="Calibri" w:hAnsi="Calibri" w:cs="Calibri"/>
+          <w:color w:val="000000"/>
+          <w:sz w:val="21"/>
+          <w:szCs w:val="21"/>
+          <w:lang w:val="en-GB"/>
+        </w:rPr>
+        <w:t xml:space="preserve"> in Lithuania | </w:t>
+      </w:r>
+      <w:r>
+        <w:rPr>
+          <w:rFonts w:ascii="Calibri" w:eastAsia="Calibri" w:hAnsi="Calibri" w:cs="Calibri"/>
+          <w:color w:val="000000"/>
+          <w:sz w:val="21"/>
+          <w:szCs w:val="21"/>
+          <w:lang w:val="en-GB"/>
+        </w:rPr>
         <w:t>Alexanderhabte5@gmail.com</w:t>
       </w:r>
       <w:r>
@@ -112,17 +152,7 @@
           <w:szCs w:val="21"/>
           <w:lang w:val="en-GB"/>
         </w:rPr>
-        <w:t xml:space="preserve"> | LinkedIn: </w:t>
-      </w:r>
-      <w:r>
-        <w:rPr>
-          <w:rFonts w:ascii="Calibri" w:eastAsia="Calibri" w:hAnsi="Calibri" w:cs="Calibri"/>
-          <w:color w:val="000000"/>
-          <w:sz w:val="21"/>
-          <w:szCs w:val="21"/>
-          <w:lang w:val="en-GB"/>
-        </w:rPr>
-        <w:t>www.linkedin.com/in/alexander-tesfay-habte</w:t>
+        <w:t xml:space="preserve"> |</w:t>
       </w:r>
     </w:p>
     <w:p>
@@ -144,22 +174,51 @@
         <w:jc w:val="center"/>
         <w:rPr>
           <w:rFonts w:ascii="Calibri" w:eastAsia="Calibri" w:hAnsi="Calibri" w:cs="Calibri"/>
-          <w:b/>
-          <w:color w:val="000000"/>
-          <w:sz w:val="21"/>
-          <w:szCs w:val="21"/>
-          <w:u w:val="single"/>
-        </w:rPr>
-      </w:pPr>
-      <w:r>
-        <w:rPr>
-          <w:rFonts w:ascii="Calibri" w:eastAsia="Calibri" w:hAnsi="Calibri" w:cs="Calibri"/>
           <w:color w:val="000000"/>
           <w:sz w:val="21"/>
           <w:szCs w:val="21"/>
           <w:lang w:val="en-GB"/>
         </w:rPr>
-        <w:t xml:space="preserve"> </w:t>
+      </w:pPr>
+      <w:r>
+        <w:rPr>
+          <w:rFonts w:ascii="Calibri" w:eastAsia="Calibri" w:hAnsi="Calibri" w:cs="Calibri"/>
+          <w:color w:val="000000"/>
+          <w:sz w:val="21"/>
+          <w:szCs w:val="21"/>
+          <w:lang w:val="en-GB"/>
+        </w:rPr>
+        <w:t xml:space="preserve"> LinkedIn: </w:t>
+      </w:r>
+      <w:r>
+        <w:rPr>
+          <w:rFonts w:ascii="Calibri" w:eastAsia="Calibri" w:hAnsi="Calibri" w:cs="Calibri"/>
+          <w:color w:val="000000"/>
+          <w:sz w:val="21"/>
+          <w:szCs w:val="21"/>
+          <w:lang w:val="en-GB"/>
+        </w:rPr>
+        <w:t>http</w:t>
+      </w:r>
+      <w:r>
+        <w:rPr>
+          <w:rFonts w:ascii="Calibri" w:eastAsia="Calibri" w:hAnsi="Calibri" w:cs="Calibri"/>
+          <w:color w:val="000000"/>
+          <w:sz w:val="21"/>
+          <w:szCs w:val="21"/>
+          <w:lang w:val="en-GB"/>
+        </w:rPr>
+        <w:t>s</w:t>
+      </w:r>
+      <w:r>
+        <w:rPr>
+          <w:rFonts w:ascii="Calibri" w:eastAsia="Calibri" w:hAnsi="Calibri" w:cs="Calibri"/>
+          <w:color w:val="000000"/>
+          <w:sz w:val="21"/>
+          <w:szCs w:val="21"/>
+          <w:lang w:val="en-GB"/>
+        </w:rPr>
+        <w:t>://www.linkedin.com/in/alexander-tesfay-habte</w:t>
       </w:r>
       <w:r>
         <w:rPr>
@@ -177,7 +236,7 @@
           <w:sz w:val="21"/>
           <w:szCs w:val="21"/>
         </w:rPr>
-        <w:t>alexander-art-eng</w:t>
+        <w:t>https://github.com/Alexander-art-eng</w:t>
       </w:r>
     </w:p>
     <w:p>
@@ -1209,7 +1268,7 @@
           <w:sz w:val="21"/>
           <w:szCs w:val="21"/>
         </w:rPr>
-        <w:t>Developer</w:t>
+        <w:t>QA Engineer</w:t>
       </w:r>
       <w:r>
         <w:rPr>
@@ -1336,13 +1395,14 @@
       <w:r>
         <w:rPr>
           <w:rFonts w:ascii="Calibri" w:eastAsia="Calibri" w:hAnsi="Calibri" w:cs="Calibri"/>
-          <w:bCs/>
-          <w:i/>
-          <w:color w:val="000000"/>
-          <w:sz w:val="21"/>
-          <w:szCs w:val="21"/>
-        </w:rPr>
-        <w:t>Aug 4 2024</w:t>
+          <w:b/>
+          <w:i/>
+          <w:color w:val="000000"/>
+          <w:sz w:val="21"/>
+          <w:szCs w:val="21"/>
+        </w:rPr>
+        <w:tab/>
+        <w:t xml:space="preserve">         </w:t>
       </w:r>
     </w:p>
     <w:p>
@@ -1440,7 +1500,7 @@
           <w:szCs w:val="21"/>
           <w:lang w:val="en-GB"/>
         </w:rPr>
-        <w:t>React Testing Library project</w:t>
+        <w:t>UI and End-to-End Testing</w:t>
       </w:r>
     </w:p>
     <w:p>
@@ -1470,7 +1530,7 @@
           <w:szCs w:val="21"/>
           <w:lang w:val="en-GB"/>
         </w:rPr>
-        <w:t>Developer</w:t>
+        <w:t>QA Engineer</w:t>
       </w:r>
       <w:r>
         <w:rPr>
@@ -1582,16 +1642,6 @@
           <w:szCs w:val="21"/>
         </w:rPr>
         <w:t xml:space="preserve">             </w:t>
-      </w:r>
-      <w:r>
-        <w:rPr>
-          <w:rFonts w:ascii="Calibri" w:eastAsia="Calibri" w:hAnsi="Calibri" w:cs="Calibri"/>
-          <w:i/>
-          <w:color w:val="000000"/>
-          <w:sz w:val="21"/>
-          <w:szCs w:val="21"/>
-        </w:rPr>
-        <w:t>Nov 6 2024 – Nov 12 2024</w:t>
       </w:r>
     </w:p>
     <w:p>
@@ -1613,18 +1663,16 @@
           <w:color w:val="000000"/>
           <w:sz w:val="21"/>
           <w:szCs w:val="21"/>
-          <w:lang w:val="en-GB"/>
-        </w:rPr>
-      </w:pPr>
-      <w:r>
-        <w:rPr>
-          <w:rFonts w:ascii="Calibri" w:eastAsia="Calibri" w:hAnsi="Calibri" w:cs="Calibri"/>
-          <w:color w:val="000000"/>
-          <w:sz w:val="21"/>
-          <w:szCs w:val="21"/>
-          <w:lang w:val="en-GB"/>
-        </w:rPr>
-        <w:t>Implemented robust unit and integration tests using React Testing Library, verifying component functionality including user input handling, state updates, and dynamic class application in a simple to-do list application.</w:t>
+        </w:rPr>
+      </w:pPr>
+      <w:r>
+        <w:rPr>
+          <w:rFonts w:ascii="Calibri" w:eastAsia="Calibri" w:hAnsi="Calibri" w:cs="Calibri"/>
+          <w:color w:val="000000"/>
+          <w:sz w:val="21"/>
+          <w:szCs w:val="21"/>
+        </w:rPr>
+        <w:t>Developed and executed automated UI and end-to-end tests using Playwright and React Testing Library, ensuring functional correctness, cross-browser compatibility, and responsive design.</w:t>
       </w:r>
     </w:p>
     <w:p>
@@ -1643,22 +1691,55 @@
         <w:spacing w:after="40"/>
         <w:rPr>
           <w:rFonts w:ascii="Calibri" w:eastAsia="Calibri" w:hAnsi="Calibri" w:cs="Calibri"/>
-          <w:color w:val="000000"/>
-          <w:sz w:val="21"/>
-          <w:szCs w:val="21"/>
-        </w:rPr>
-      </w:pPr>
-      <w:r>
-        <w:rPr>
-          <w:rFonts w:ascii="Calibri" w:eastAsia="Calibri" w:hAnsi="Calibri" w:cs="Calibri"/>
+          <w:b/>
           <w:color w:val="000000"/>
           <w:sz w:val="21"/>
           <w:szCs w:val="21"/>
           <w:lang w:val="en-GB"/>
         </w:rPr>
-        <w:t>Enhanced testing coverage by simulating user interactions, asynchronous rendering, and component lifecycle scenarios, ensuring high-quality code and adherence to React best practices.</w:t>
-      </w:r>
+      </w:pPr>
+      <w:bookmarkStart w:id="1" w:name="_Hlk187662545"/>
       <w:bookmarkEnd w:id="0"/>
+      <w:r>
+        <w:rPr>
+          <w:rFonts w:ascii="Calibri" w:eastAsia="Calibri" w:hAnsi="Calibri" w:cs="Calibri"/>
+          <w:color w:val="000000"/>
+          <w:sz w:val="21"/>
+          <w:szCs w:val="21"/>
+        </w:rPr>
+        <w:t>Validated key application behaviors by simulating user interactions, asynchronous rendering, and navigation flows, enhancing software reliability and user experience.</w:t>
+      </w:r>
+    </w:p>
+    <w:p>
+      <w:pPr>
+        <w:pBdr>
+          <w:top w:val="nil"/>
+          <w:left w:val="nil"/>
+          <w:bottom w:val="nil"/>
+          <w:right w:val="nil"/>
+          <w:between w:val="nil"/>
+        </w:pBdr>
+        <w:spacing w:after="40"/>
+        <w:rPr>
+          <w:rFonts w:ascii="Calibri" w:eastAsia="Calibri" w:hAnsi="Calibri" w:cs="Calibri"/>
+          <w:b/>
+          <w:color w:val="000000"/>
+          <w:sz w:val="21"/>
+          <w:szCs w:val="21"/>
+          <w:lang w:val="en-GB"/>
+        </w:rPr>
+      </w:pPr>
+      <w:r>
+        <w:rPr>
+          <w:rFonts w:ascii="Calibri" w:eastAsia="Calibri" w:hAnsi="Calibri" w:cs="Calibri"/>
+          <w:b/>
+          <w:color w:val="000000"/>
+          <w:sz w:val="21"/>
+          <w:szCs w:val="21"/>
+          <w:lang w:val="en-GB"/>
+        </w:rPr>
+        <w:t>Nextjs Cypress Testing project</w:t>
+      </w:r>
     </w:p>
     <w:p>
       <w:pPr>
@@ -1678,42 +1759,27 @@
         </w:tabs>
         <w:rPr>
           <w:rFonts w:ascii="Calibri" w:eastAsia="Calibri" w:hAnsi="Calibri" w:cs="Calibri"/>
-          <w:b/>
+          <w:bCs/>
+          <w:i/>
           <w:color w:val="000000"/>
           <w:sz w:val="21"/>
           <w:szCs w:val="21"/>
           <w:lang w:val="en-GB"/>
         </w:rPr>
       </w:pPr>
-      <w:bookmarkStart w:id="1" w:name="_Hlk187662545"/>
-      <w:r>
-        <w:rPr>
-          <w:rFonts w:ascii="Calibri" w:eastAsia="Calibri" w:hAnsi="Calibri" w:cs="Calibri"/>
-          <w:b/>
+      <w:r>
+        <w:rPr>
+          <w:rFonts w:ascii="Calibri" w:eastAsia="Calibri" w:hAnsi="Calibri" w:cs="Calibri"/>
+          <w:bCs/>
+          <w:i/>
           <w:color w:val="000000"/>
           <w:sz w:val="21"/>
           <w:szCs w:val="21"/>
           <w:lang w:val="en-GB"/>
         </w:rPr>
-        <w:t>Nextj.s Cypress Testing project</w:t>
-      </w:r>
-    </w:p>
-    <w:p>
-      <w:pPr>
-        <w:pBdr>
-          <w:top w:val="nil"/>
-          <w:left w:val="nil"/>
-          <w:bottom w:val="nil"/>
-          <w:right w:val="nil"/>
-          <w:between w:val="nil"/>
-        </w:pBdr>
-        <w:tabs>
-          <w:tab w:val="left" w:pos="360"/>
-          <w:tab w:val="left" w:pos="1440"/>
-          <w:tab w:val="left" w:pos="5760"/>
-          <w:tab w:val="left" w:pos="7920"/>
-          <w:tab w:val="right" w:pos="10780"/>
-        </w:tabs>
+        <w:t>QA Engineer</w:t>
+      </w:r>
+      <w:r>
         <w:rPr>
           <w:rFonts w:ascii="Calibri" w:eastAsia="Calibri" w:hAnsi="Calibri" w:cs="Calibri"/>
           <w:bCs/>
@@ -1723,7 +1789,8 @@
           <w:szCs w:val="21"/>
           <w:lang w:val="en-GB"/>
         </w:rPr>
-      </w:pPr>
+        <w:tab/>
+      </w:r>
       <w:r>
         <w:rPr>
           <w:rFonts w:ascii="Calibri" w:eastAsia="Calibri" w:hAnsi="Calibri" w:cs="Calibri"/>
@@ -1734,7 +1801,7 @@
           <w:szCs w:val="21"/>
           <w:lang w:val="en-GB"/>
         </w:rPr>
-        <w:t>Developer</w:t>
+        <w:tab/>
       </w:r>
       <w:r>
         <w:rPr>
@@ -1747,43 +1814,7 @@
           <w:lang w:val="en-GB"/>
         </w:rPr>
         <w:tab/>
-      </w:r>
-      <w:r>
-        <w:rPr>
-          <w:rFonts w:ascii="Calibri" w:eastAsia="Calibri" w:hAnsi="Calibri" w:cs="Calibri"/>
-          <w:bCs/>
-          <w:i/>
-          <w:color w:val="000000"/>
-          <w:sz w:val="21"/>
-          <w:szCs w:val="21"/>
-          <w:lang w:val="en-GB"/>
-        </w:rPr>
-        <w:tab/>
-      </w:r>
-      <w:r>
-        <w:rPr>
-          <w:rFonts w:ascii="Calibri" w:eastAsia="Calibri" w:hAnsi="Calibri" w:cs="Calibri"/>
-          <w:bCs/>
-          <w:i/>
-          <w:color w:val="000000"/>
-          <w:sz w:val="21"/>
-          <w:szCs w:val="21"/>
-          <w:lang w:val="en-GB"/>
-        </w:rPr>
-        <w:tab/>
-        <w:t xml:space="preserve">                                       Jan 10</w:t>
-      </w:r>
-      <w:r>
-        <w:rPr>
-          <w:rFonts w:ascii="Calibri" w:eastAsia="Calibri" w:hAnsi="Calibri" w:cs="Calibri"/>
-          <w:bCs/>
-          <w:i/>
-          <w:color w:val="000000"/>
-          <w:sz w:val="21"/>
-          <w:szCs w:val="21"/>
-          <w:lang w:val="en-GB"/>
-        </w:rPr>
-        <w:t xml:space="preserve"> 2025</w:t>
+        <w:t xml:space="preserve">                                      </w:t>
       </w:r>
     </w:p>
     <w:p>
@@ -1900,7 +1931,7 @@
           <w:szCs w:val="21"/>
           <w:lang w:val="en-GB"/>
         </w:rPr>
-        <w:t>Playwright Testing project</w:t>
+        <w:t>API Testing with Postman</w:t>
       </w:r>
     </w:p>
     <w:p>
@@ -1937,7 +1968,7 @@
           <w:szCs w:val="21"/>
           <w:lang w:val="en-GB"/>
         </w:rPr>
-        <w:t>D</w:t>
+        <w:t>QA Engineer</w:t>
       </w:r>
       <w:r>
         <w:rPr>
@@ -1948,7 +1979,7 @@
           <w:szCs w:val="21"/>
           <w:lang w:val="en-GB"/>
         </w:rPr>
-        <w:t>eveloper</w:t>
+        <w:tab/>
       </w:r>
       <w:r>
         <w:rPr>
@@ -1981,51 +2012,7 @@
           <w:szCs w:val="21"/>
           <w:lang w:val="en-GB"/>
         </w:rPr>
-        <w:tab/>
-      </w:r>
-      <w:r>
-        <w:rPr>
-          <w:rFonts w:ascii="Calibri" w:eastAsia="Calibri" w:hAnsi="Calibri" w:cs="Calibri"/>
-          <w:i/>
-          <w:color w:val="000000"/>
-          <w:sz w:val="21"/>
-          <w:szCs w:val="21"/>
-          <w:lang w:val="en-GB"/>
-        </w:rPr>
-        <w:t xml:space="preserve">                                       Jan </w:t>
-      </w:r>
-      <w:r>
-        <w:rPr>
-          <w:rFonts w:ascii="Calibri" w:eastAsia="Calibri" w:hAnsi="Calibri" w:cs="Calibri"/>
-          <w:i/>
-          <w:color w:val="000000"/>
-          <w:sz w:val="21"/>
-          <w:szCs w:val="21"/>
-          <w:lang w:val="en-GB"/>
-        </w:rPr>
-        <w:t>0</w:t>
-      </w:r>
-      <w:r>
-        <w:rPr>
-          <w:rFonts w:ascii="Calibri" w:eastAsia="Calibri" w:hAnsi="Calibri" w:cs="Calibri"/>
-          <w:i/>
-          <w:color w:val="000000"/>
-          <w:sz w:val="21"/>
-          <w:szCs w:val="21"/>
-          <w:lang w:val="en-GB"/>
-        </w:rPr>
-        <w:t>8</w:t>
-      </w:r>
-      <w:r>
-        <w:rPr>
-          <w:rFonts w:ascii="Calibri" w:eastAsia="Calibri" w:hAnsi="Calibri" w:cs="Calibri"/>
-          <w:i/>
-          <w:color w:val="000000"/>
-          <w:sz w:val="21"/>
-          <w:szCs w:val="21"/>
-          <w:lang w:val="en-GB"/>
-        </w:rPr>
-        <w:t xml:space="preserve"> 2025</w:t>
+        <w:t xml:space="preserve">                                       </w:t>
       </w:r>
     </w:p>
     <w:p>
@@ -2056,7 +2043,7 @@
           <w:sz w:val="21"/>
           <w:szCs w:val="21"/>
         </w:rPr>
-        <w:t>Designed and executed automated end-to-end tests using Playwright, validating UI functionality, cross-browser compatibility, and responsive design for a Todo application and other web pages.</w:t>
+        <w:t>Designed and executed API tests for RESTful services using Postman, validating endpoints with automated scripts, environment variables, and collection workflows.</w:t>
       </w:r>
     </w:p>
     <w:p>
@@ -2087,7 +2074,7 @@
           <w:sz w:val="21"/>
           <w:szCs w:val="21"/>
         </w:rPr>
-        <w:t>Verified key application behaviors, including data persistence, user interactions, and navigation, ensuring high-quality user experiences and robust software performance.</w:t>
+        <w:t>Streamlined testing efficiency by leveraging Postman test snippets, Collection Runner, and Newman CLI to automate validations for status codes, response times, and data integrity.</w:t>
       </w:r>
     </w:p>
     <w:bookmarkEnd w:id="2"/>
@@ -2289,7 +2276,25 @@
           <w:sz w:val="21"/>
           <w:szCs w:val="21"/>
         </w:rPr>
-        <w:t>IntelliJ, PyCharm, Eclipse, Git, Bootstrap, Agile</w:t>
+        <w:t>IntelliJ, PyCharm, Eclipse, Git, Bootstrap,</w:t>
+      </w:r>
+      <w:r>
+        <w:rPr>
+          <w:rFonts w:ascii="Calibri" w:eastAsia="Calibri" w:hAnsi="Calibri" w:cs="Calibri"/>
+          <w:color w:val="000000"/>
+          <w:sz w:val="21"/>
+          <w:szCs w:val="21"/>
+        </w:rPr>
+        <w:t xml:space="preserve"> shadcn, Aceternity UI,</w:t>
+      </w:r>
+      <w:r>
+        <w:rPr>
+          <w:rFonts w:ascii="Calibri" w:eastAsia="Calibri" w:hAnsi="Calibri" w:cs="Calibri"/>
+          <w:color w:val="000000"/>
+          <w:sz w:val="21"/>
+          <w:szCs w:val="21"/>
+        </w:rPr>
+        <w:t xml:space="preserve"> Agile</w:t>
       </w:r>
       <w:r>
         <w:rPr>
@@ -2308,6 +2313,15 @@
           <w:szCs w:val="21"/>
         </w:rPr>
         <w:t>, CI</w:t>
+      </w:r>
+      <w:r>
+        <w:rPr>
+          <w:rFonts w:ascii="Calibri" w:eastAsia="Calibri" w:hAnsi="Calibri" w:cs="Calibri"/>
+          <w:color w:val="000000"/>
+          <w:sz w:val="21"/>
+          <w:szCs w:val="21"/>
+        </w:rPr>
+        <w:t>/CD</w:t>
       </w:r>
     </w:p>
     <w:p>
@@ -2363,8 +2377,8 @@
       </w:r>
     </w:p>
     <w:sectPr>
-      <w:headerReference w:type="default" r:id="rId8"/>
-      <w:footerReference w:type="default" r:id="rId9"/>
+      <w:headerReference w:type="default" r:id="rId9"/>
+      <w:footerReference w:type="default" r:id="rId10"/>
       <w:pgSz w:w="12240" w:h="15840"/>
       <w:pgMar w:top="720" w:right="720" w:bottom="720" w:left="720" w:header="360" w:footer="706" w:gutter="0"/>
       <w:pgNumType w:start="1"/>
@@ -4047,6 +4061,10 @@
 </go:gDocsCustomXmlDataStorage>
 </file>
 
+<file path=customXml/item2.xml><?xml version="1.0" encoding="utf-8"?>
+<b:Sources xmlns:b="http://schemas.openxmlformats.org/officeDocument/2006/bibliography" xmlns="http://schemas.openxmlformats.org/officeDocument/2006/bibliography" SelectedStyle="\APASixthEditionOfficeOnline.xsl" StyleName="APA" Version="6"/>
+</file>
+
 <file path=customXml/itemProps1.xml><?xml version="1.0" encoding="utf-8"?>
 <ds:datastoreItem xmlns:ds="http://schemas.openxmlformats.org/officeDocument/2006/customXml" ds:itemID="{11111111-1234-1234-1234-123412341234}">
   <ds:schemaRefs>
@@ -4054,4 +4072,12 @@
     <ds:schemaRef ds:uri="http://schemas.openxmlformats.org/officeDocument/2006/relationships"/>
   </ds:schemaRefs>
 </ds:datastoreItem>
+</file>
+
+<file path=customXml/itemProps2.xml><?xml version="1.0" encoding="utf-8"?>
+<ds:datastoreItem xmlns:ds="http://schemas.openxmlformats.org/officeDocument/2006/customXml" ds:itemID="{8DCE2D99-AAD8-4AAF-B10F-036944829EC3}">
+  <ds:schemaRefs>
+    <ds:schemaRef ds:uri="http://schemas.openxmlformats.org/officeDocument/2006/bibliography"/>
+  </ds:schemaRefs>
+</ds:datastoreItem>
 </file>
</xml_diff>